<commit_message>
Se modifican Template de impresiones Word Se modifica mapeo de campos Word Se modifican Titulos en Word de salidas Se corrige error de datos entrantes y salientes
</commit_message>
<xml_diff>
--- a/moneda-asset-canje-mandatorio-Fase 2/CanjeMandatorio/templatesWord/Formato Carta Canje.docx
+++ b/moneda-asset-canje-mandatorio-Fase 2/CanjeMandatorio/templatesWord/Formato Carta Canje.docx
@@ -147,7 +147,16 @@
           <w:szCs w:val="20"/>
           <w:lang w:val="es-CL" w:eastAsia="en-US"/>
         </w:rPr>
-        <w:t>COLUMNA B</w:t>
+        <w:t xml:space="preserve">COLUMNA </w:t>
+      </w:r>
+      <w:r>
+        <w:rPr>
+          <w:rFonts w:ascii="Verdana" w:eastAsia="Calibri" w:hAnsi="Verdana" w:cs="Calibri"/>
+          <w:sz w:val="20"/>
+          <w:szCs w:val="20"/>
+          <w:lang w:val="es-CL" w:eastAsia="en-US"/>
+        </w:rPr>
+        <w:t>D</w:t>
       </w:r>
       <w:r>
         <w:rPr>
@@ -313,7 +322,17 @@
           <w:szCs w:val="20"/>
           <w:lang w:val="es-CL" w:eastAsia="en-US"/>
         </w:rPr>
-        <w:t>COLUMNA I</w:t>
+        <w:t xml:space="preserve">COLUMNA </w:t>
+      </w:r>
+      <w:r>
+        <w:rPr>
+          <w:rFonts w:ascii="Verdana" w:eastAsia="Calibri" w:hAnsi="Verdana" w:cs="Calibri"/>
+          <w:b/>
+          <w:sz w:val="20"/>
+          <w:szCs w:val="20"/>
+          <w:lang w:val="es-CL" w:eastAsia="en-US"/>
+        </w:rPr>
+        <w:t>G</w:t>
       </w:r>
       <w:r>
         <w:rPr>
@@ -438,7 +457,17 @@
           <w:szCs w:val="20"/>
           <w:lang w:val="es-CL" w:eastAsia="en-US"/>
         </w:rPr>
-        <w:t>COLUMNA J</w:t>
+        <w:t xml:space="preserve">COLUMNA </w:t>
+      </w:r>
+      <w:r>
+        <w:rPr>
+          <w:rFonts w:ascii="Verdana" w:eastAsia="Calibri" w:hAnsi="Verdana" w:cs="Calibri"/>
+          <w:b/>
+          <w:sz w:val="20"/>
+          <w:szCs w:val="20"/>
+          <w:lang w:val="es-CL" w:eastAsia="en-US"/>
+        </w:rPr>
+        <w:t>L</w:t>
       </w:r>
       <w:r>
         <w:rPr>
@@ -493,7 +522,17 @@
           <w:szCs w:val="20"/>
           <w:lang w:val="es-CL" w:eastAsia="en-US"/>
         </w:rPr>
-        <w:t>COLUMNA P</w:t>
+        <w:t xml:space="preserve">COLUMNA </w:t>
+      </w:r>
+      <w:r>
+        <w:rPr>
+          <w:rFonts w:ascii="Verdana" w:eastAsia="Calibri" w:hAnsi="Verdana" w:cs="Calibri"/>
+          <w:b/>
+          <w:sz w:val="20"/>
+          <w:szCs w:val="20"/>
+          <w:lang w:val="es-CL" w:eastAsia="en-US"/>
+        </w:rPr>
+        <w:t>R</w:t>
       </w:r>
       <w:r>
         <w:rPr>
@@ -560,7 +599,17 @@
           <w:szCs w:val="20"/>
           <w:lang w:val="es-CL" w:eastAsia="en-US"/>
         </w:rPr>
-        <w:t>COLUMNA I</w:t>
+        <w:t xml:space="preserve">COLUMNA </w:t>
+      </w:r>
+      <w:r>
+        <w:rPr>
+          <w:rFonts w:ascii="Verdana" w:eastAsia="Calibri" w:hAnsi="Verdana" w:cs="Calibri"/>
+          <w:b/>
+          <w:sz w:val="20"/>
+          <w:szCs w:val="20"/>
+          <w:lang w:val="es-CL" w:eastAsia="en-US"/>
+        </w:rPr>
+        <w:t>K</w:t>
       </w:r>
       <w:r>
         <w:rPr>
@@ -655,7 +704,17 @@
           <w:szCs w:val="20"/>
           <w:lang w:val="es-CL" w:eastAsia="en-US"/>
         </w:rPr>
-        <w:t>COLUMNA H</w:t>
+        <w:t xml:space="preserve">COLUMNA </w:t>
+      </w:r>
+      <w:r>
+        <w:rPr>
+          <w:rFonts w:ascii="Verdana" w:eastAsia="Calibri" w:hAnsi="Verdana" w:cs="Calibri"/>
+          <w:b/>
+          <w:sz w:val="20"/>
+          <w:szCs w:val="20"/>
+          <w:lang w:val="es-CL" w:eastAsia="en-US"/>
+        </w:rPr>
+        <w:t>J</w:t>
       </w:r>
       <w:r>
         <w:rPr>
@@ -931,7 +990,7 @@
                 <w:sz w:val="16"/>
                 <w:szCs w:val="16"/>
               </w:rPr>
-              <w:t>J</w:t>
+              <w:t>L</w:t>
             </w:r>
             <w:r>
               <w:rPr>
@@ -1044,7 +1103,16 @@
                 <w:sz w:val="16"/>
                 <w:szCs w:val="16"/>
               </w:rPr>
-              <w:t>COLUMNA P</w:t>
+              <w:t xml:space="preserve">COLUMNA </w:t>
+            </w:r>
+            <w:r>
+              <w:rPr>
+                <w:rFonts w:ascii="Verdana" w:hAnsi="Verdana"/>
+                <w:color w:val="006100"/>
+                <w:sz w:val="16"/>
+                <w:szCs w:val="16"/>
+              </w:rPr>
+              <w:t>R</w:t>
             </w:r>
             <w:r>
               <w:rPr>
@@ -1178,7 +1246,15 @@
                 <w:sz w:val="18"/>
                 <w:szCs w:val="18"/>
               </w:rPr>
-              <w:t>COLUMNA E</w:t>
+              <w:t xml:space="preserve">COLUMNA </w:t>
+            </w:r>
+            <w:r>
+              <w:rPr>
+                <w:rFonts w:ascii="Verdana" w:hAnsi="Verdana"/>
+                <w:sz w:val="18"/>
+                <w:szCs w:val="18"/>
+              </w:rPr>
+              <w:t>G</w:t>
             </w:r>
             <w:r>
               <w:rPr>
@@ -1237,7 +1313,15 @@
                 <w:sz w:val="18"/>
                 <w:szCs w:val="18"/>
               </w:rPr>
-              <w:t>COLUMNA F</w:t>
+              <w:t xml:space="preserve">COLUMNA </w:t>
+            </w:r>
+            <w:r>
+              <w:rPr>
+                <w:rFonts w:ascii="Verdana" w:hAnsi="Verdana"/>
+                <w:sz w:val="18"/>
+                <w:szCs w:val="18"/>
+              </w:rPr>
+              <w:t>H</w:t>
             </w:r>
             <w:r>
               <w:rPr>
@@ -1290,7 +1374,16 @@
                 <w:sz w:val="18"/>
                 <w:szCs w:val="18"/>
               </w:rPr>
-              <w:t>COLUMNA K</w:t>
+              <w:t xml:space="preserve">COLUMNA </w:t>
+            </w:r>
+            <w:r>
+              <w:rPr>
+                <w:rFonts w:ascii="Verdana" w:hAnsi="Verdana"/>
+                <w:color w:val="000000"/>
+                <w:sz w:val="18"/>
+                <w:szCs w:val="18"/>
+              </w:rPr>
+              <w:t>M</w:t>
             </w:r>
             <w:r>
               <w:rPr>
@@ -1343,7 +1436,16 @@
                 <w:sz w:val="18"/>
                 <w:szCs w:val="18"/>
               </w:rPr>
-              <w:t>COLUMNA M</w:t>
+              <w:t xml:space="preserve">COLUMNA </w:t>
+            </w:r>
+            <w:r>
+              <w:rPr>
+                <w:rFonts w:ascii="Verdana" w:hAnsi="Verdana"/>
+                <w:color w:val="000000"/>
+                <w:sz w:val="18"/>
+                <w:szCs w:val="18"/>
+              </w:rPr>
+              <w:t>O</w:t>
             </w:r>
             <w:r>
               <w:rPr>
@@ -1396,7 +1498,16 @@
                 <w:sz w:val="18"/>
                 <w:szCs w:val="18"/>
               </w:rPr>
-              <w:t>COLUMNA T</w:t>
+              <w:t xml:space="preserve">COLUMNA </w:t>
+            </w:r>
+            <w:r>
+              <w:rPr>
+                <w:rFonts w:ascii="Verdana" w:hAnsi="Verdana"/>
+                <w:color w:val="000000"/>
+                <w:sz w:val="18"/>
+                <w:szCs w:val="18"/>
+              </w:rPr>
+              <w:t>V</w:t>
             </w:r>
             <w:r>
               <w:rPr>
@@ -1448,7 +1559,16 @@
                 <w:sz w:val="18"/>
                 <w:szCs w:val="18"/>
               </w:rPr>
-              <w:t>COLUMNA R</w:t>
+              <w:t xml:space="preserve">COLUMNA </w:t>
+            </w:r>
+            <w:r>
+              <w:rPr>
+                <w:rFonts w:ascii="Verdana" w:hAnsi="Verdana"/>
+                <w:color w:val="000000"/>
+                <w:sz w:val="18"/>
+                <w:szCs w:val="18"/>
+              </w:rPr>
+              <w:t>T</w:t>
             </w:r>
             <w:r>
               <w:rPr>
@@ -1499,7 +1619,16 @@
                 <w:sz w:val="18"/>
                 <w:szCs w:val="18"/>
               </w:rPr>
-              <w:t>COLUMNA S</w:t>
+              <w:t xml:space="preserve">COLUMNA </w:t>
+            </w:r>
+            <w:r>
+              <w:rPr>
+                <w:rFonts w:ascii="Verdana" w:hAnsi="Verdana"/>
+                <w:color w:val="000000"/>
+                <w:sz w:val="18"/>
+                <w:szCs w:val="18"/>
+              </w:rPr>
+              <w:t>U</w:t>
             </w:r>
             <w:r>
               <w:rPr>
@@ -1877,7 +2006,7 @@
     <w:rPrDefault>
       <w:rPr>
         <w:rFonts w:ascii="Times New Roman" w:eastAsia="Times New Roman" w:hAnsi="Times New Roman" w:cs="Times New Roman"/>
-        <w:lang w:val="es-ES" w:eastAsia="es-ES" w:bidi="ar-SA"/>
+        <w:lang w:val="es-CL" w:eastAsia="es-CL" w:bidi="ar-SA"/>
       </w:rPr>
     </w:rPrDefault>
     <w:pPrDefault/>
@@ -1898,6 +2027,50 @@
     <w:lsdException w:name="Subtitle" w:qFormat="1"/>
     <w:lsdException w:name="Strong" w:qFormat="1"/>
     <w:lsdException w:name="Emphasis" w:qFormat="1"/>
+    <w:lsdException w:name="Normal Table" w:semiHidden="1" w:unhideWhenUsed="1"/>
+    <w:lsdException w:name="Table Simple 1" w:semiHidden="1" w:unhideWhenUsed="1"/>
+    <w:lsdException w:name="Table Simple 2" w:semiHidden="1" w:unhideWhenUsed="1"/>
+    <w:lsdException w:name="Table Simple 3" w:semiHidden="1" w:unhideWhenUsed="1"/>
+    <w:lsdException w:name="Table Classic 1" w:semiHidden="1" w:unhideWhenUsed="1"/>
+    <w:lsdException w:name="Table Classic 2" w:semiHidden="1" w:unhideWhenUsed="1"/>
+    <w:lsdException w:name="Table Classic 3" w:semiHidden="1" w:unhideWhenUsed="1"/>
+    <w:lsdException w:name="Table Classic 4" w:semiHidden="1" w:unhideWhenUsed="1"/>
+    <w:lsdException w:name="Table Colorful 1" w:semiHidden="1" w:unhideWhenUsed="1"/>
+    <w:lsdException w:name="Table Colorful 2" w:semiHidden="1" w:unhideWhenUsed="1"/>
+    <w:lsdException w:name="Table Colorful 3" w:semiHidden="1" w:unhideWhenUsed="1"/>
+    <w:lsdException w:name="Table Columns 1" w:semiHidden="1" w:unhideWhenUsed="1"/>
+    <w:lsdException w:name="Table Columns 2" w:semiHidden="1" w:unhideWhenUsed="1"/>
+    <w:lsdException w:name="Table Columns 3" w:semiHidden="1" w:unhideWhenUsed="1"/>
+    <w:lsdException w:name="Table Columns 4" w:semiHidden="1" w:unhideWhenUsed="1"/>
+    <w:lsdException w:name="Table Columns 5" w:semiHidden="1" w:unhideWhenUsed="1"/>
+    <w:lsdException w:name="Table Grid 1" w:semiHidden="1" w:unhideWhenUsed="1"/>
+    <w:lsdException w:name="Table Grid 2" w:semiHidden="1" w:unhideWhenUsed="1"/>
+    <w:lsdException w:name="Table Grid 3" w:semiHidden="1" w:unhideWhenUsed="1"/>
+    <w:lsdException w:name="Table Grid 4" w:semiHidden="1" w:unhideWhenUsed="1"/>
+    <w:lsdException w:name="Table Grid 5" w:semiHidden="1" w:unhideWhenUsed="1"/>
+    <w:lsdException w:name="Table Grid 6" w:semiHidden="1" w:unhideWhenUsed="1"/>
+    <w:lsdException w:name="Table Grid 7" w:semiHidden="1" w:unhideWhenUsed="1"/>
+    <w:lsdException w:name="Table Grid 8" w:semiHidden="1" w:unhideWhenUsed="1"/>
+    <w:lsdException w:name="Table List 1" w:semiHidden="1" w:unhideWhenUsed="1"/>
+    <w:lsdException w:name="Table List 2" w:semiHidden="1" w:unhideWhenUsed="1"/>
+    <w:lsdException w:name="Table List 3" w:semiHidden="1" w:unhideWhenUsed="1"/>
+    <w:lsdException w:name="Table List 4" w:semiHidden="1" w:unhideWhenUsed="1"/>
+    <w:lsdException w:name="Table List 5" w:semiHidden="1" w:unhideWhenUsed="1"/>
+    <w:lsdException w:name="Table List 6" w:semiHidden="1" w:unhideWhenUsed="1"/>
+    <w:lsdException w:name="Table List 7" w:semiHidden="1" w:unhideWhenUsed="1"/>
+    <w:lsdException w:name="Table List 8" w:semiHidden="1" w:unhideWhenUsed="1"/>
+    <w:lsdException w:name="Table 3D effects 1" w:semiHidden="1" w:unhideWhenUsed="1"/>
+    <w:lsdException w:name="Table 3D effects 2" w:semiHidden="1" w:unhideWhenUsed="1"/>
+    <w:lsdException w:name="Table 3D effects 3" w:semiHidden="1" w:unhideWhenUsed="1"/>
+    <w:lsdException w:name="Table Contemporary" w:semiHidden="1" w:unhideWhenUsed="1"/>
+    <w:lsdException w:name="Table Elegant" w:semiHidden="1" w:unhideWhenUsed="1"/>
+    <w:lsdException w:name="Table Professional" w:semiHidden="1" w:unhideWhenUsed="1"/>
+    <w:lsdException w:name="Table Subtle 1" w:semiHidden="1" w:unhideWhenUsed="1"/>
+    <w:lsdException w:name="Table Subtle 2" w:semiHidden="1" w:unhideWhenUsed="1"/>
+    <w:lsdException w:name="Table Web 1" w:semiHidden="1" w:unhideWhenUsed="1"/>
+    <w:lsdException w:name="Table Web 2" w:semiHidden="1" w:unhideWhenUsed="1"/>
+    <w:lsdException w:name="Table Web 3" w:semiHidden="1" w:unhideWhenUsed="1"/>
+    <w:lsdException w:name="Table Theme" w:semiHidden="1" w:unhideWhenUsed="1"/>
     <w:lsdException w:name="Placeholder Text" w:semiHidden="1" w:uiPriority="99"/>
     <w:lsdException w:name="No Spacing" w:uiPriority="1" w:qFormat="1"/>
     <w:lsdException w:name="Light Shading" w:uiPriority="60"/>
@@ -2125,6 +2298,7 @@
     <w:rPr>
       <w:sz w:val="24"/>
       <w:szCs w:val="24"/>
+      <w:lang w:val="es-ES" w:eastAsia="es-ES"/>
     </w:rPr>
   </w:style>
   <w:style w:type="paragraph" w:styleId="Ttulo1">
@@ -2148,11 +2322,15 @@
   </w:style>
   <w:style w:type="character" w:default="1" w:styleId="Fuentedeprrafopredeter">
     <w:name w:val="Default Paragraph Font"/>
+    <w:uiPriority w:val="1"/>
     <w:semiHidden/>
+    <w:unhideWhenUsed/>
   </w:style>
   <w:style w:type="table" w:default="1" w:styleId="Tablanormal">
     <w:name w:val="Normal Table"/>
+    <w:uiPriority w:val="99"/>
     <w:semiHidden/>
+    <w:unhideWhenUsed/>
     <w:tblPr>
       <w:tblInd w:w="0" w:type="dxa"/>
       <w:tblCellMar>
@@ -2165,7 +2343,9 @@
   </w:style>
   <w:style w:type="numbering" w:default="1" w:styleId="Sinlista">
     <w:name w:val="No List"/>
+    <w:uiPriority w:val="99"/>
     <w:semiHidden/>
+    <w:unhideWhenUsed/>
   </w:style>
   <w:style w:type="paragraph" w:styleId="Ttulo">
     <w:name w:val="Title"/>

</xml_diff>